<commit_message>
adicionando sistema de redução de fontes + ajustes
</commit_message>
<xml_diff>
--- a/files/DOCX/translated-Paginas extraidas sem tÃ_tulo.docx.xlf.docx
+++ b/files/DOCX/translated-Paginas extraidas sem tÃ_tulo.docx.xlf.docx
@@ -18,7 +18,7 @@
       <w:r>
         <w:rPr>
           <w:color w:val="959091"/>
-          <w:sz w:val="20"/>
+          <w:sz w:val="16"/>
         </w:rPr>
         <w:t xml:space="preserve">2024 GUIA DE DECISÃO 6</w:t>
       </w:r>
@@ -85,9 +85,9 @@
       </w:pPr>
       <w:r>
         <w:rPr>
-          <w:sz w:val="20"/>
-        </w:rPr>
-        <w:t xml:space="preserve">SUPLEMENTO CONJUGAL</w:t>
+          <w:sz w:val="22"/>
+        </w:rPr>
+        <w:t xml:space="preserve">TAXA ADICIONAL PARA CÔNJUGE</w:t>
       </w:r>
     </w:p>
     <w:p>
@@ -100,7 +100,7 @@
         <w:rPr>
           <w:sz w:val="18"/>
         </w:rPr>
-        <w:t xml:space="preserve">Se você se inscrever em um plano de saúde da ZF, tem a opção de adicionar seu cônjuge legal à cobertura.Se seu cônjuge tem cobertura médica disponível através do empregador, mas não se inscreve nela e está coberto apenas por um dos planos de saúde da ZF, a taxa adicional para cônjuge será aplicada.</w:t>
+        <w:t xml:space="preserve">Se você se inscrever em um plano de saúde da ZF, tem a opção de adicionar seu cônjuge legal à cobertura. Se seu cônjuge tiver cobertura médica disponível através de seu empregador, mas não se inscrever nela e estiver coberto apenas por um dos planos de saúde da ZF, a taxa adicional para cônjuges será aplicada.</w:t>
       </w:r>
     </w:p>
     <w:p>
@@ -173,7 +173,7 @@
               <w:rPr>
                 <w:sz w:val="26"/>
               </w:rPr>
-              <w:t xml:space="preserve">Taxa Anual de $2.000</w:t>
+              <w:t xml:space="preserve">Taxa Anual de $2,000</w:t>
             </w:r>
           </w:p>
         </w:tc>
@@ -192,9 +192,9 @@
             </w:pPr>
             <w:r>
               <w:rPr>
-                <w:sz w:val="22"/>
+                <w:sz w:val="20"/>
               </w:rPr>
-              <w:t xml:space="preserve">$76,92 quinzenal</w:t>
+              <w:t xml:space="preserve">$76,92 Quinzenal</w:t>
             </w:r>
           </w:p>
         </w:tc>
@@ -235,9 +235,9 @@
             </w:pPr>
             <w:r>
               <w:rPr>
-                <w:sz w:val="14"/>
+                <w:sz w:val="20"/>
               </w:rPr>
-              <w:t xml:space="preserve">$38,46 Semanalmente</w:t>
+              <w:t xml:space="preserve">$38,46 Semanal</w:t>
             </w:r>
           </w:p>
         </w:tc>
@@ -258,9 +258,9 @@
       </w:pPr>
       <w:r>
         <w:rPr>
-          <w:sz w:val="20"/>
-        </w:rPr>
-        <w:t xml:space="preserve">A sobretaxa de cônjuge permanecerá em vigor durante todo o ano do plano, a menos que você experimente um evento de mudança de vida qualificado durante o ano que permita a remoção da sobretaxa de cônjuge.</w:t>
+          <w:sz w:val="18"/>
+        </w:rPr>
+        <w:t xml:space="preserve">A sobretaxa para cônjuges permanecerá em vigor durante todo o ano do plano, a menos que você experimente um evento de mudança de status de vida qualificado durante o ano que permita a remoção da sobretaxa para cônjuges.</w:t>
       </w:r>
     </w:p>
     <w:p>
@@ -275,9 +275,9 @@
       </w:r>
       <w:r>
         <w:rPr>
-          <w:sz w:val="16"/>
-        </w:rPr>
-        <w:t xml:space="preserve">TARIFA ADICIONAL DE TABACO</w:t>
+          <w:sz w:val="18"/>
+        </w:rPr>
+        <w:t xml:space="preserve">TAXA ADICIONAL DE TABACO</w:t>
       </w:r>
     </w:p>
     <w:p>
@@ -290,7 +290,7 @@
         <w:rPr>
           <w:sz w:val="18"/>
         </w:rPr>
-        <w:t xml:space="preserve">Se você atestar que é um usuário de nicotina ou tabaco, a sobretaxa do tabaco será aplicada.Você é considerado um usuário de tabaco se estiver atualmente usando produtos à base de nicotina ou tabaco, como cigarros, charutos, cachimbos, e-cigarros, vaporizadores, rapé, tabaco de mascar ou de mergulhar, snus, narguilé, etc., em qualquer quantidade.Se você se inscrever em um plano médico da ZF, deve completar a declaração de sobretaxa de tabaco a cada ano durante a Período de Inscrição Aberta.</w:t>
+        <w:t xml:space="preserve">Se você se inscrever em um plano de saúde ZF, deve completar a declaração de Sobretaxa por Tabaco a cada ano durante o Período de Inscrição Aberta. Você é considerado usuário de tabaco se estiver atualmente usando produtos à base de nicotina ou tabaco, como cigarros, charutos, cachimbos, cigarros eletrônicos, vaporizadores, rapé, tabaco de mascar ou de mergulho, snus, narguilé, etc., em qualquer quantidade. Se você declarar ser um usuário de nicotina ou tabaco, a sobretaxa por tabaco será aplicada.</w:t>
       </w:r>
     </w:p>
     <w:p>
@@ -303,7 +303,7 @@
         <w:rPr>
           <w:sz w:val="18"/>
         </w:rPr>
-        <w:t xml:space="preserve">A cobrança adicional será descontada nos seguintes valores com base na sua programação de pagamento:</w:t>
+        <w:t xml:space="preserve">A sobretaxa será descontada nos seguintes valores com base na sua programação de pagamento:</w:t>
       </w:r>
     </w:p>
     <w:p>
@@ -382,9 +382,9 @@
             </w:pPr>
             <w:r>
               <w:rPr>
-                <w:sz w:val="22"/>
+                <w:sz w:val="20"/>
               </w:rPr>
-              <w:t xml:space="preserve">$30,77 quinzenal</w:t>
+              <w:t xml:space="preserve">$30,77 Quinzenal</w:t>
             </w:r>
           </w:p>
         </w:tc>
@@ -443,7 +443,7 @@
         <w:rPr>
           <w:sz w:val="20"/>
         </w:rPr>
-        <w:t xml:space="preserve">A sobretaxa do tabaco permanecerá em vigor durante todo o ano do plano.A participação em outros programas de cessação do tabaco não será aceita para fins de remoção da sobretaxa de tabaco.Para que a sobretaxa seja interrompida e reembolsada, você deve concluir o programa de cessação do tabagismo 2Morrow.</w:t>
+        <w:t xml:space="preserve">A sobretaxa de tabaco permanecerá em vigor durante todo o ano do plano. Para que a sobretaxa seja cancelada e reembolsada, você deve concluir o programa de interrupção do tabaco 2Morrow. A participação em outros programas de interrupção do tabaco não será aceita para fins de remoção da sobretaxa de tabaco.</w:t>
       </w:r>
     </w:p>
     <w:p>
@@ -456,7 +456,7 @@
         <w:rPr>
           <w:sz w:val="20"/>
         </w:rPr>
-        <w:t xml:space="preserve">Se você tiver a sobretaxa de tabaco aplicada devido à não conclusão da declaração de usuário de tabaco durante o Período de Inscrição Aberta, a sobretaxa de tabaco não pode ser interrompida pelo restante do ano.</w:t>
+        <w:t xml:space="preserve">Se você tiver o acréscimo de tabaco aplicado devido à não conclusão da declaração de uso de tabaco durante o Período de Inscrição Aberta, o acréscimo de tabaco não poderá ser interrompido pelo restante do ano.</w:t>
       </w:r>
     </w:p>
     <w:p>
@@ -519,14 +519,14 @@
                 <wp:extent cx="3237230" cy="2725420"/>
                 <wp:effectExtent l="0" t="0" r="0" b="0"/>
                 <wp:wrapNone/>
-                <wp:docPr id="1" name="Textbox 1"/>
+                <wp:docPr id="1" name="[P179EED25-sub1]Textbox 1"/>
                 <wp:cNvGraphicFramePr>
                   <a:graphicFrameLocks/>
                 </wp:cNvGraphicFramePr>
                 <a:graphic>
                   <a:graphicData uri="http://schemas.microsoft.com/office/word/2010/wordprocessingShape">
                     <wps:wsp>
-                      <wps:cNvPr id="1" name="Textbox 1"/>
+                      <wps:cNvPr id="1" name="[P179EED25-sub2]Textbox 1"/>
                       <wps:cNvSpPr txBox="1"/>
                       <wps:spPr>
                         <a:xfrm>
@@ -551,7 +551,7 @@
                               <w:pStyle w:val="P68B1DB1-Normal6"/>
                             </w:pPr>
                             <w:r>
-                              <w:t xml:space="preserve">A sobretaxa conjugal irá</w:t>
+                              <w:t xml:space="preserve">A sobretaxa de cônjuge irá</w:t>
                             </w:r>
                           </w:p>
                           <w:p>
@@ -621,7 +621,7 @@
                               <w:pStyle w:val="P68B1DB1-Normal7"/>
                             </w:pPr>
                             <w:r>
-                              <w:t xml:space="preserve">Não é elegível para cobertura através de seu/sua empregador(a)</w:t>
+                              <w:t xml:space="preserve">Não é elegível para cobertura através do seu empregador.</w:t>
                             </w:r>
                           </w:p>
                           <w:p>
@@ -703,7 +703,7 @@
                               <w:pStyle w:val="P68B1DB1-Normal7"/>
                             </w:pPr>
                             <w:r>
-                              <w:t xml:space="preserve">Está inscrito no plano de saúde de seu empregador e em um plano de saúde da ZF (o plano de saúde da ZF é secundário).</w:t>
+                              <w:t xml:space="preserve">Está inscrito no plano médico da empresa e em um plano médico da ZF (o plano médico da ZF é secundário).</w:t>
                             </w:r>
                           </w:p>
                         </w:txbxContent>
@@ -766,7 +766,7 @@
         <w:rPr>
           <w:sz w:val="20"/>
         </w:rPr>
-        <w:t xml:space="preserve">através da Credence BCBS que apoia os esforços de um indivíduo para parar o uso de tabaco e nicotina.Se você declarar ser um usuário de tabaco e receber um Certificado de Conclusão 2Morrow entre 1º de janeiro e 31 de outubro de 2024, a sobretaxa de tabaco será interrompida e um reembolso do montante retido até o momento será processado.</w:t>
+        <w:t xml:space="preserve">através do Credence BCBS que apoia os esforços de um indivíduo para parar de usar tabaco e nicotina. Se você declarar ser um usuário de tabaco e obter um Certificado de Conclusão 2Morrow entre 1º de janeiro e 31 de outubro de 2024, a sobretaxa de tabaco será cancelada e um reembolso do valor retido até a data será processado.</w:t>
       </w:r>
     </w:p>
     <w:p>
@@ -813,14 +813,14 @@
                 <wp:extent cx="7787005" cy="10073005"/>
                 <wp:effectExtent l="0" t="0" r="0" b="0"/>
                 <wp:wrapNone/>
-                <wp:docPr id="2" name="Group 2"/>
+                <wp:docPr id="2" name="[P179EED3D-sub1]Grupo 2"/>
                 <wp:cNvGraphicFramePr>
                   <a:graphicFrameLocks/>
                 </wp:cNvGraphicFramePr>
                 <a:graphic>
                   <a:graphicData uri="http://schemas.microsoft.com/office/word/2010/wordprocessingGroup">
                     <wpg:wgp>
-                      <wpg:cNvPr id="2" name="Group 2"/>
+                      <wpg:cNvPr id="2" name="[P179EED3D-sub2]Grupo 2"/>
                       <wpg:cNvGrpSpPr/>
                       <wpg:grpSpPr>
                         <a:xfrm>
@@ -831,7 +831,7 @@
                       </wpg:grpSpPr>
                       <pic:pic>
                         <pic:nvPicPr>
-                          <pic:cNvPr id="3" name="Image 3"/>
+                          <pic:cNvPr id="3" name="[P179EED3D-sub3]Imagem 3"/>
                           <pic:cNvPicPr/>
                         </pic:nvPicPr>
                         <pic:blipFill>
@@ -852,7 +852,7 @@
                       </pic:pic>
                       <pic:pic>
                         <pic:nvPicPr>
-                          <pic:cNvPr id="4" name="Image 4"/>
+                          <pic:cNvPr id="4" name="[P179EED3D-sub4]Imagem 4"/>
                           <pic:cNvPicPr/>
                         </pic:nvPicPr>
                         <pic:blipFill>
@@ -873,7 +873,7 @@
                       </pic:pic>
                       <pic:pic>
                         <pic:nvPicPr>
-                          <pic:cNvPr id="5" name="Image 5"/>
+                          <pic:cNvPr id="5" name="[P179EED3D-sub5]Imagem 5"/>
                           <pic:cNvPicPr/>
                         </pic:nvPicPr>
                         <pic:blipFill>
@@ -894,7 +894,7 @@
                       </pic:pic>
                       <pic:pic>
                         <pic:nvPicPr>
-                          <pic:cNvPr id="6" name="Image 6"/>
+                          <pic:cNvPr id="6" name="[P179EED3D-sub6]Imagem 6"/>
                           <pic:cNvPicPr/>
                         </pic:nvPicPr>
                         <pic:blipFill>
@@ -914,7 +914,7 @@
                         </pic:spPr>
                       </pic:pic>
                       <wps:wsp>
-                        <wps:cNvPr id="7" name="Graphic 7"/>
+                        <wps:cNvPr id="7" name="[P179EED3D-sub7]Gráfico 7"/>
                         <wps:cNvSpPr/>
                         <wps:spPr>
                           <a:xfrm>
@@ -1319,7 +1319,7 @@
                         </wps:bodyPr>
                       </wps:wsp>
                       <wps:wsp>
-                        <wps:cNvPr id="8" name="Graphic 8"/>
+                        <wps:cNvPr id="8" name="[P179EED3D-sub8]Gráfico 8"/>
                         <wps:cNvSpPr/>
                         <wps:spPr>
                           <a:xfrm>
@@ -1518,7 +1518,7 @@
                         </wps:bodyPr>
                       </wps:wsp>
                       <wps:wsp>
-                        <wps:cNvPr id="9" name="Graphic 9"/>
+                        <wps:cNvPr id="9" name="[P179EED3D-sub9]Gráfico 9"/>
                         <wps:cNvSpPr/>
                         <wps:spPr>
                           <a:xfrm>
@@ -1610,7 +1610,7 @@
                       </wps:wsp>
                       <pic:pic>
                         <pic:nvPicPr>
-                          <pic:cNvPr id="10" name="Image 10"/>
+                          <pic:cNvPr id="10" name="[P179EED3D-sub10]Imagem 10"/>
                           <pic:cNvPicPr/>
                         </pic:nvPicPr>
                         <pic:blipFill>
@@ -1630,7 +1630,7 @@
                         </pic:spPr>
                       </pic:pic>
                       <wps:wsp>
-                        <wps:cNvPr id="11" name="Graphic 11"/>
+                        <wps:cNvPr id="11" name="[P179EED3D-sub11]Gráfico 11"/>
                         <wps:cNvSpPr/>
                         <wps:spPr>
                           <a:xfrm>
@@ -1733,7 +1733,7 @@
                         </wps:bodyPr>
                       </wps:wsp>
                       <wps:wsp>
-                        <wps:cNvPr id="12" name="Graphic 12"/>
+                        <wps:cNvPr id="12" name="[P179EED3D-sub12]Gráfico 12"/>
                         <wps:cNvSpPr/>
                         <wps:spPr>
                           <a:xfrm>
@@ -1837,7 +1837,7 @@
                       </wps:wsp>
                       <pic:pic>
                         <pic:nvPicPr>
-                          <pic:cNvPr id="13" name="Image 13"/>
+                          <pic:cNvPr id="13" name="[P179EED3D-sub13]Imagem 13"/>
                           <pic:cNvPicPr/>
                         </pic:nvPicPr>
                         <pic:blipFill>
@@ -1857,7 +1857,7 @@
                         </pic:spPr>
                       </pic:pic>
                       <wps:wsp>
-                        <wps:cNvPr id="14" name="Graphic 14"/>
+                        <wps:cNvPr id="14" name="[P179EED3D-sub14]Gráfico 14"/>
                         <wps:cNvSpPr/>
                         <wps:spPr>
                           <a:xfrm>
@@ -2008,7 +2008,7 @@
                         </wps:bodyPr>
                       </wps:wsp>
                       <wps:wsp>
-                        <wps:cNvPr id="15" name="Graphic 15"/>
+                        <wps:cNvPr id="15" name="[P179EED3D-sub15]Gráfico 15"/>
                         <wps:cNvSpPr/>
                         <wps:spPr>
                           <a:xfrm>
@@ -2169,7 +2169,7 @@
                       </wps:wsp>
                       <pic:pic>
                         <pic:nvPicPr>
-                          <pic:cNvPr id="16" name="Image 16"/>
+                          <pic:cNvPr id="16" name="[P179EED3D-sub16]Imagem 16"/>
                           <pic:cNvPicPr/>
                         </pic:nvPicPr>
                         <pic:blipFill>
@@ -2189,7 +2189,7 @@
                         </pic:spPr>
                       </pic:pic>
                       <wps:wsp>
-                        <wps:cNvPr id="17" name="Graphic 17"/>
+                        <wps:cNvPr id="17" name="[P179EED3D-sub17]Gráfico 17"/>
                         <wps:cNvSpPr/>
                         <wps:spPr>
                           <a:xfrm>
@@ -2236,7 +2236,7 @@
                       </wps:wsp>
                       <pic:pic>
                         <pic:nvPicPr>
-                          <pic:cNvPr id="18" name="Image 18"/>
+                          <pic:cNvPr id="18" name="[P179EED3D-sub18]Imagem 18"/>
                           <pic:cNvPicPr/>
                         </pic:nvPicPr>
                         <pic:blipFill>
@@ -2257,7 +2257,7 @@
                       </pic:pic>
                       <pic:pic>
                         <pic:nvPicPr>
-                          <pic:cNvPr id="19" name="Image 19"/>
+                          <pic:cNvPr id="19" name="[P179EED3D-sub19]Imagem 19"/>
                           <pic:cNvPicPr/>
                         </pic:nvPicPr>
                         <pic:blipFill>
@@ -2278,7 +2278,7 @@
                       </pic:pic>
                       <pic:pic>
                         <pic:nvPicPr>
-                          <pic:cNvPr id="20" name="Image 20"/>
+                          <pic:cNvPr id="20" name="[P179EED3D-sub20]Imagem 20"/>
                           <pic:cNvPicPr/>
                         </pic:nvPicPr>
                         <pic:blipFill>
@@ -2298,7 +2298,7 @@
                         </pic:spPr>
                       </pic:pic>
                       <wps:wsp>
-                        <wps:cNvPr id="21" name="Graphic 21"/>
+                        <wps:cNvPr id="21" name="[P179EED3D-sub21]Gráfico 21"/>
                         <wps:cNvSpPr/>
                         <wps:spPr>
                           <a:xfrm>
@@ -2434,7 +2434,7 @@
                         </wps:bodyPr>
                       </wps:wsp>
                       <wps:wsp>
-                        <wps:cNvPr id="22" name="Graphic 22"/>
+                        <wps:cNvPr id="22" name="[P179EED3D-sub22]Gráfico 22"/>
                         <wps:cNvSpPr/>
                         <wps:spPr>
                           <a:xfrm>
@@ -2573,7 +2573,7 @@
                         </wps:bodyPr>
                       </wps:wsp>
                       <wps:wsp>
-                        <wps:cNvPr id="23" name="Graphic 23"/>
+                        <wps:cNvPr id="23" name="[P179EED3D-sub23]Gráfico 23"/>
                         <wps:cNvSpPr/>
                         <wps:spPr>
                           <a:xfrm>
@@ -2682,7 +2682,7 @@
                         </wps:bodyPr>
                       </wps:wsp>
                       <wps:wsp>
-                        <wps:cNvPr id="24" name="Graphic 24"/>
+                        <wps:cNvPr id="24" name="[P179EED3D-sub24]Gráfico 24"/>
                         <wps:cNvSpPr/>
                         <wps:spPr>
                           <a:xfrm>
@@ -2731,7 +2731,7 @@
                       </wps:wsp>
                       <pic:pic>
                         <pic:nvPicPr>
-                          <pic:cNvPr id="25" name="Image 25"/>
+                          <pic:cNvPr id="25" name="[P179EED3D-sub25]Imagem 25"/>
                           <pic:cNvPicPr/>
                         </pic:nvPicPr>
                         <pic:blipFill>
@@ -2751,7 +2751,7 @@
                         </pic:spPr>
                       </pic:pic>
                       <wps:wsp>
-                        <wps:cNvPr id="26" name="Graphic 26"/>
+                        <wps:cNvPr id="26" name="[P179EED3D-sub26]Gráfico 26"/>
                         <wps:cNvSpPr/>
                         <wps:spPr>
                           <a:xfrm>
@@ -2872,7 +2872,7 @@
                         </wps:bodyPr>
                       </wps:wsp>
                       <wps:wsp>
-                        <wps:cNvPr id="27" name="Graphic 27"/>
+                        <wps:cNvPr id="27" name="[P179EED3D-sub27]Gráfico 27"/>
                         <wps:cNvSpPr/>
                         <wps:spPr>
                           <a:xfrm>
@@ -2949,7 +2949,7 @@
           <w:color w:val="FFFFFF"/>
           <w:sz w:val="30"/>
         </w:rPr>
-        <w:t>!IMPORTANTE!</w:t>
+        <w:t xml:space="preserve">! IMPORTANTE!</w:t>
       </w:r>
     </w:p>
     <w:p>
@@ -2964,9 +2964,9 @@
       </w:pPr>
       <w:r>
         <w:rPr>
-          <w:sz w:val="16"/>
-        </w:rPr>
-        <w:t xml:space="preserve">Se você se inscrever em um plano médico da ZF, a(s) declaração(ões) de Sobretaxa para Tabaco e Cônjuge deve(m) ser preenchida(s) todos os anos durante o Período de Inscrição Aberta, ou a(s) sobretaxa(s) será(ão) aplicada(s) automaticamente.</w:t>
+          <w:sz w:val="18"/>
+        </w:rPr>
+        <w:t xml:space="preserve">Se você se inscrever em um plano médico da ZF, a(s) declaração(ões) de sobretaxa de tabaco e cônjuge devem ser preenchidas a cada ano durante o Período de Inscrição Aberta, ou a(s) sobretaxa(s) serão aplicadas automaticamente.</w:t>
       </w:r>
     </w:p>
     <w:p>
@@ -2981,9 +2981,9 @@
       </w:pPr>
       <w:r>
         <w:rPr>
-          <w:sz w:val="22"/>
-        </w:rPr>
-        <w:t xml:space="preserve">Uma tela de atesto será exibida após a alteração do seu</w:t>
+          <w:sz w:val="20"/>
+        </w:rPr>
+        <w:t xml:space="preserve">Uma tela de atestação será exibida após a alteração do seu</w:t>
       </w:r>
     </w:p>
     <w:p>
@@ -3000,7 +3000,7 @@
         <w:rPr>
           <w:sz w:val="18"/>
         </w:rPr>
-        <w:t xml:space="preserve">escolha usando o bloco de benefício médico.</w:t>
+        <w:t xml:space="preserve">eleição usando o item de benefício médico.</w:t>
       </w:r>
     </w:p>
     <w:p>
@@ -3021,7 +3021,7 @@
         <w:rPr>
           <w:sz w:val="22"/>
         </w:rPr>
-        <w:t xml:space="preserve">Estou tãooo orgulhoso de mim mesmo!Estou livre de fumar há quase três meses!A jornada tem sido difícil, mas gratificante!</w:t>
+        <w:t xml:space="preserve">Estou livre de fumaça há quase três meses! Estou tão orgulhoso de mim mesmo! A jornada tem sido difícil, mas gratificante!</w:t>
       </w:r>
     </w:p>
     <w:p>
@@ -3038,9 +3038,9 @@
       </w:pPr>
       <w:r>
         <w:rPr>
-          <w:sz w:val="20"/>
-        </w:rPr>
-        <w:t xml:space="preserve">Minha pele éEu respiro muito melhor agora!</w:t>
+          <w:sz w:val="14"/>
+        </w:rPr>
+        <w:t xml:space="preserve">Eu respiro muito melhor agora! Minha pele está</w:t>
       </w:r>
     </w:p>
     <w:p>
@@ -3058,9 +3058,9 @@
       <w:r>
         <w:rPr>
           <w:rFonts w:ascii="Verdana" w:hAnsi="Verdana"/>
-          <w:sz w:val="18"/>
-        </w:rPr>
-        <w:t xml:space="preserve">brilhando conforme a circulação sanguínea voltou para a minha pele, a comida tem um gosto melhor e, o mais importante, ouvir meu filho de 8 anos me dizer o quanto ele está orgulhoso de mim por ter parado!”</w:t>
+          <w:sz w:val="14"/>
+        </w:rPr>
+        <w:t xml:space="preserve">brilhando à medida que a circulação sanguínea voltou à minha pele, a comida tem um gosto melhor e, o mais importante, ouvir meu filho de 8 anos me dizer o quanto ele está orgulhoso de mim por ter parado!”</w:t>
       </w:r>
     </w:p>
     <w:p>
@@ -3077,7 +3077,7 @@
       </w:pPr>
       <w:r>
         <w:rPr>
-          <w:sz w:val="16"/>
+          <w:sz w:val="12"/>
         </w:rPr>
         <w:t xml:space="preserve">- Funcionário da ZF</w:t>
       </w:r>

</xml_diff>